<commit_message>
Añadido plan de aseguramiento de calidad
</commit_message>
<xml_diff>
--- a/fichero 2.docx
+++ b/fichero 2.docx
@@ -3078,174 +3078,235 @@
       <w:r>
         <w:t xml:space="preserve">3.2.3. Plan de aseguramiento de la calidad </w:t>
       </w:r>
+    </w:p>
+    <w:p/>
+    <w:p>
+      <w:pPr>
+        <w:autoSpaceDE w:val="0"/>
+        <w:autoSpaceDN w:val="0"/>
+        <w:adjustRightInd w:val="0"/>
+        <w:spacing w:after="0" w:line="240" w:lineRule="auto"/>
+        <w:rPr>
+          <w:rFonts w:ascii="Calibri" w:hAnsi="Calibri" w:cs="Calibri"/>
+          <w:color w:val="000000"/>
+        </w:rPr>
+      </w:pPr>
+      <w:r>
+        <w:rPr>
+          <w:rFonts w:ascii="Calibri" w:hAnsi="Calibri" w:cs="Calibri"/>
+          <w:color w:val="000000"/>
+        </w:rPr>
+        <w:t>La aplicación móvil seguirá el estándar Android para asegurar la calidad de esta. Para la aplicación web se seguirán las guías de estilo de HTML y CSS.</w:t>
+      </w:r>
+    </w:p>
+    <w:p>
+      <w:pPr>
+        <w:autoSpaceDE w:val="0"/>
+        <w:autoSpaceDN w:val="0"/>
+        <w:adjustRightInd w:val="0"/>
+        <w:spacing w:after="0" w:line="240" w:lineRule="auto"/>
+        <w:rPr>
+          <w:rFonts w:ascii="Calibri" w:hAnsi="Calibri" w:cs="Calibri"/>
+          <w:color w:val="000000"/>
+        </w:rPr>
+      </w:pPr>
+    </w:p>
+    <w:p>
+      <w:pPr>
+        <w:autoSpaceDE w:val="0"/>
+        <w:autoSpaceDN w:val="0"/>
+        <w:adjustRightInd w:val="0"/>
+        <w:spacing w:after="0" w:line="240" w:lineRule="auto"/>
+        <w:rPr>
+          <w:rFonts w:ascii="Calibri" w:hAnsi="Calibri" w:cs="Calibri"/>
+          <w:color w:val="000000"/>
+        </w:rPr>
+      </w:pPr>
+      <w:r>
+        <w:rPr>
+          <w:rFonts w:ascii="Calibri" w:hAnsi="Calibri" w:cs="Calibri"/>
+          <w:color w:val="000000"/>
+        </w:rPr>
+        <w:t xml:space="preserve">Para un correcto desarrollo del proyecto se mantendrá en la rama </w:t>
+      </w:r>
+      <w:proofErr w:type="gramStart"/>
+      <w:r>
+        <w:rPr>
+          <w:rFonts w:ascii="Calibri" w:hAnsi="Calibri" w:cs="Calibri"/>
+          <w:color w:val="000000"/>
+        </w:rPr>
+        <w:t>master</w:t>
+      </w:r>
+      <w:proofErr w:type="gramEnd"/>
+      <w:r>
+        <w:rPr>
+          <w:rFonts w:ascii="Calibri" w:hAnsi="Calibri" w:cs="Calibri"/>
+          <w:color w:val="000000"/>
+        </w:rPr>
+        <w:t xml:space="preserve"> siempre una versión de las aplicaciones la cual funcione correctamente. Los miembros de los grupos podrán hacer pruebas y cambios sobre el proyecto, pero estos se deberán hacer sobre una rama propia. Una vez que los cambios funciones se juntará dicha rama con la rama principal.</w:t>
+      </w:r>
+    </w:p>
+    <w:p>
+      <w:pPr>
+        <w:autoSpaceDE w:val="0"/>
+        <w:autoSpaceDN w:val="0"/>
+        <w:adjustRightInd w:val="0"/>
+        <w:spacing w:after="0" w:line="240" w:lineRule="auto"/>
+        <w:rPr>
+          <w:rFonts w:ascii="Calibri" w:hAnsi="Calibri" w:cs="Calibri"/>
+          <w:color w:val="000000"/>
+        </w:rPr>
+      </w:pPr>
+    </w:p>
+    <w:p>
+      <w:pPr>
+        <w:autoSpaceDE w:val="0"/>
+        <w:autoSpaceDN w:val="0"/>
+        <w:adjustRightInd w:val="0"/>
+        <w:spacing w:after="0" w:line="240" w:lineRule="auto"/>
+        <w:rPr>
+          <w:rFonts w:ascii="Calibri" w:hAnsi="Calibri" w:cs="Calibri"/>
+          <w:color w:val="000000"/>
+        </w:rPr>
+      </w:pPr>
+      <w:r>
+        <w:rPr>
+          <w:rFonts w:ascii="Calibri" w:hAnsi="Calibri" w:cs="Calibri"/>
+          <w:color w:val="000000"/>
+        </w:rPr>
+        <w:t>Una vez este terminado el proyecto se realizarán diferentes pruebas siguiendo un guion para comprobar el correcto funcionamiento del sistema.</w:t>
+      </w:r>
+    </w:p>
+    <w:p>
+      <w:pPr>
+        <w:autoSpaceDE w:val="0"/>
+        <w:autoSpaceDN w:val="0"/>
+        <w:adjustRightInd w:val="0"/>
+        <w:spacing w:after="0" w:line="240" w:lineRule="auto"/>
+        <w:rPr>
+          <w:rFonts w:ascii="Calibri" w:hAnsi="Calibri" w:cs="Calibri"/>
+          <w:color w:val="000000"/>
+        </w:rPr>
+      </w:pPr>
+      <w:r>
+        <w:rPr>
+          <w:rFonts w:ascii="Calibri" w:hAnsi="Calibri" w:cs="Calibri"/>
+          <w:color w:val="000000"/>
+        </w:rPr>
+        <w:t>En el caso de la aplicación Android primero se probará sobre el simulador, luego se instalará en dispositivos Android de pruebas pertenecientes a los miembros del proyecto.</w:t>
+      </w:r>
+    </w:p>
+    <w:p>
+      <w:pPr>
+        <w:autoSpaceDE w:val="0"/>
+        <w:autoSpaceDN w:val="0"/>
+        <w:adjustRightInd w:val="0"/>
+        <w:spacing w:after="0" w:line="240" w:lineRule="auto"/>
+        <w:rPr>
+          <w:rFonts w:ascii="Calibri" w:hAnsi="Calibri" w:cs="Calibri"/>
+          <w:color w:val="000000"/>
+        </w:rPr>
+      </w:pPr>
+      <w:r>
+        <w:rPr>
+          <w:rFonts w:ascii="Calibri" w:hAnsi="Calibri" w:cs="Calibri"/>
+          <w:color w:val="000000"/>
+        </w:rPr>
+        <w:t>La aplicación web se probará sobre los navegadores de los desarrolladores.</w:t>
+      </w:r>
+    </w:p>
+    <w:p>
+      <w:pPr>
+        <w:autoSpaceDE w:val="0"/>
+        <w:autoSpaceDN w:val="0"/>
+        <w:adjustRightInd w:val="0"/>
+        <w:spacing w:after="0" w:line="240" w:lineRule="auto"/>
+        <w:rPr>
+          <w:rFonts w:ascii="Calibri" w:hAnsi="Calibri" w:cs="Calibri"/>
+          <w:color w:val="000000"/>
+        </w:rPr>
+      </w:pPr>
+      <w:r>
+        <w:rPr>
+          <w:rFonts w:ascii="Calibri" w:hAnsi="Calibri" w:cs="Calibri"/>
+          <w:color w:val="000000"/>
+        </w:rPr>
+        <w:t>Una vez ambas aplicaciones hayan sido probadas por miembros del equipo se llevarán a cabo pruebas con usuarios ajenos al proyecto. De esta forma se comprueba la usabilidad de las aplicaciones</w:t>
+      </w:r>
+      <w:r>
+        <w:rPr>
+          <w:rFonts w:ascii="Calibri" w:hAnsi="Calibri" w:cs="Calibri"/>
+          <w:color w:val="000000"/>
+        </w:rPr>
+        <w:t xml:space="preserve"> y es posible detectar errores.</w:t>
+      </w:r>
+    </w:p>
+    <w:p>
+      <w:pPr>
+        <w:autoSpaceDE w:val="0"/>
+        <w:autoSpaceDN w:val="0"/>
+        <w:adjustRightInd w:val="0"/>
+        <w:spacing w:after="0" w:line="240" w:lineRule="auto"/>
+        <w:rPr>
+          <w:rFonts w:ascii="Calibri" w:hAnsi="Calibri" w:cs="Calibri"/>
+          <w:color w:val="000000"/>
+        </w:rPr>
+      </w:pPr>
+    </w:p>
+    <w:p>
+      <w:pPr>
+        <w:autoSpaceDE w:val="0"/>
+        <w:autoSpaceDN w:val="0"/>
+        <w:adjustRightInd w:val="0"/>
+        <w:spacing w:after="0" w:line="240" w:lineRule="auto"/>
+        <w:rPr>
+          <w:rFonts w:ascii="Calibri" w:hAnsi="Calibri" w:cs="Calibri"/>
+          <w:color w:val="000000"/>
+        </w:rPr>
+      </w:pPr>
+      <w:r>
+        <w:rPr>
+          <w:rFonts w:ascii="Calibri" w:hAnsi="Calibri" w:cs="Calibri"/>
+          <w:color w:val="000000"/>
+        </w:rPr>
+        <w:t xml:space="preserve">También se crearán test automatizados con las herramientas </w:t>
+      </w:r>
+      <w:proofErr w:type="spellStart"/>
+      <w:r>
+        <w:rPr>
+          <w:rFonts w:ascii="Calibri" w:hAnsi="Calibri" w:cs="Calibri"/>
+          <w:color w:val="000000"/>
+        </w:rPr>
+        <w:t>Selenium</w:t>
+      </w:r>
+      <w:proofErr w:type="spellEnd"/>
+      <w:r>
+        <w:rPr>
+          <w:rFonts w:ascii="Calibri" w:hAnsi="Calibri" w:cs="Calibri"/>
+          <w:color w:val="000000"/>
+        </w:rPr>
+        <w:t xml:space="preserve"> y </w:t>
+      </w:r>
+      <w:proofErr w:type="spellStart"/>
+      <w:r>
+        <w:rPr>
+          <w:rFonts w:ascii="Calibri" w:hAnsi="Calibri" w:cs="Calibri"/>
+          <w:color w:val="000000"/>
+        </w:rPr>
+        <w:t>Espresso</w:t>
+      </w:r>
+      <w:proofErr w:type="spellEnd"/>
+      <w:r>
+        <w:rPr>
+          <w:rFonts w:ascii="Calibri" w:hAnsi="Calibri" w:cs="Calibri"/>
+          <w:color w:val="000000"/>
+        </w:rPr>
+        <w:t>.</w:t>
+      </w:r>
+    </w:p>
+    <w:p>
       <w:bookmarkStart w:id="9" w:name="_GoBack"/>
       <w:bookmarkEnd w:id="9"/>
-    </w:p>
-    <w:p/>
-    <w:p>
-      <w:pPr>
-        <w:autoSpaceDE w:val="0"/>
-        <w:autoSpaceDN w:val="0"/>
-        <w:adjustRightInd w:val="0"/>
-        <w:spacing w:after="0" w:line="240" w:lineRule="auto"/>
-        <w:rPr>
-          <w:rFonts w:ascii="Calibri" w:hAnsi="Calibri" w:cs="Calibri"/>
-          <w:color w:val="000000"/>
-        </w:rPr>
-      </w:pPr>
-      <w:r>
-        <w:rPr>
-          <w:rFonts w:ascii="Calibri" w:hAnsi="Calibri" w:cs="Calibri"/>
-          <w:color w:val="000000"/>
-        </w:rPr>
-        <w:t xml:space="preserve">Para asegurar la calidad, en el caso de la aplicación Android se usará la guía de estilo de Android la cual se llevará a cabo por los miembros del grupo de la aplicación Android. En la aplicación web se usará la guía de estilo de HTML y CSS y se llevará a cabo por los miembros del subgrupo de la aplicación web. </w:t>
-      </w:r>
-    </w:p>
-    <w:p>
-      <w:pPr>
-        <w:autoSpaceDE w:val="0"/>
-        <w:autoSpaceDN w:val="0"/>
-        <w:adjustRightInd w:val="0"/>
-        <w:spacing w:after="0" w:line="240" w:lineRule="auto"/>
-        <w:rPr>
-          <w:rFonts w:ascii="Calibri" w:hAnsi="Calibri" w:cs="Calibri"/>
-          <w:color w:val="000000"/>
-        </w:rPr>
-      </w:pPr>
-      <w:r>
-        <w:rPr>
-          <w:rFonts w:ascii="Calibri" w:hAnsi="Calibri" w:cs="Calibri"/>
-          <w:color w:val="000000"/>
-        </w:rPr>
-        <w:t xml:space="preserve">Además, siempre se realizarán las pruebas necesarias antes de realizar un </w:t>
-      </w:r>
-      <w:proofErr w:type="spellStart"/>
-      <w:r>
-        <w:rPr>
-          <w:rFonts w:ascii="Calibri" w:hAnsi="Calibri" w:cs="Calibri"/>
-          <w:color w:val="000000"/>
-        </w:rPr>
-        <w:t>commit</w:t>
-      </w:r>
-      <w:proofErr w:type="spellEnd"/>
-      <w:r>
-        <w:rPr>
-          <w:rFonts w:ascii="Calibri" w:hAnsi="Calibri" w:cs="Calibri"/>
-          <w:color w:val="000000"/>
-        </w:rPr>
-        <w:t xml:space="preserve"> con la última actualización del proyecto validado. Por lo que la versión que residirá en GitHub será la correcta. </w:t>
-      </w:r>
-    </w:p>
-    <w:p>
-      <w:pPr>
-        <w:autoSpaceDE w:val="0"/>
-        <w:autoSpaceDN w:val="0"/>
-        <w:adjustRightInd w:val="0"/>
-        <w:spacing w:after="0" w:line="240" w:lineRule="auto"/>
-        <w:rPr>
-          <w:rFonts w:ascii="Arial" w:hAnsi="Arial" w:cs="Arial"/>
-          <w:color w:val="000000"/>
-        </w:rPr>
-      </w:pPr>
-      <w:r>
-        <w:rPr>
-          <w:rFonts w:ascii="Calibri" w:hAnsi="Calibri" w:cs="Calibri"/>
-          <w:color w:val="000000"/>
-        </w:rPr>
-        <w:t xml:space="preserve">Una vez que la base de datos, aplicación web y móvil, estén terminadas y funcionen con el servidor, se necesitarán de los guiones de pruebas para su realización. La versión Android se testeará en los emuladores y posteriormente en los dispositivos móviles de los desarrolladores para la prueba con personas ajenas al proyecto y la aplicación web en los navegadores de los equipos de los desarrolladores. Una vez que los desarrolladores terminen las pruebas del </w:t>
-      </w:r>
-      <w:proofErr w:type="spellStart"/>
-      <w:r>
-        <w:rPr>
-          <w:rFonts w:ascii="Calibri" w:hAnsi="Calibri" w:cs="Calibri"/>
-          <w:color w:val="000000"/>
-        </w:rPr>
-        <w:t>guión</w:t>
-      </w:r>
-      <w:proofErr w:type="spellEnd"/>
-      <w:r>
-        <w:rPr>
-          <w:rFonts w:ascii="Calibri" w:hAnsi="Calibri" w:cs="Calibri"/>
-          <w:color w:val="000000"/>
-        </w:rPr>
-        <w:t xml:space="preserve">, personas ajenas probaran la aplicación web. </w:t>
-      </w:r>
-    </w:p>
-    <w:p>
-      <w:pPr>
-        <w:autoSpaceDE w:val="0"/>
-        <w:autoSpaceDN w:val="0"/>
-        <w:adjustRightInd w:val="0"/>
-        <w:spacing w:after="0" w:line="240" w:lineRule="auto"/>
-        <w:rPr>
-          <w:rFonts w:ascii="Calibri" w:hAnsi="Calibri" w:cs="Calibri"/>
-          <w:color w:val="000000"/>
-        </w:rPr>
-      </w:pPr>
-      <w:r>
-        <w:rPr>
-          <w:rFonts w:ascii="Calibri" w:hAnsi="Calibri" w:cs="Calibri"/>
-          <w:color w:val="000000"/>
-        </w:rPr>
-        <w:t xml:space="preserve">Se ha tomado la decisión de la prueba de ambas aplicaciones por personas ajenas al proyecto para poder comprobar la usabilidad del sistema y detectar posibles errores. </w:t>
-      </w:r>
-    </w:p>
-    <w:p>
-      <w:r>
-        <w:rPr>
-          <w:rFonts w:ascii="Calibri" w:hAnsi="Calibri" w:cs="Calibri"/>
-          <w:color w:val="000000"/>
-        </w:rPr>
-        <w:t xml:space="preserve">Además, </w:t>
-      </w:r>
-      <w:proofErr w:type="gramStart"/>
-      <w:r>
-        <w:rPr>
-          <w:rFonts w:ascii="Calibri" w:hAnsi="Calibri" w:cs="Calibri"/>
-          <w:color w:val="000000"/>
-        </w:rPr>
-        <w:t>los test</w:t>
-      </w:r>
-      <w:proofErr w:type="gramEnd"/>
-      <w:r>
-        <w:rPr>
-          <w:rFonts w:ascii="Calibri" w:hAnsi="Calibri" w:cs="Calibri"/>
-          <w:color w:val="000000"/>
-        </w:rPr>
-        <w:t xml:space="preserve"> de la versión Web y Android estarán automatizados mediante el uso de las herramientas de </w:t>
-      </w:r>
-      <w:proofErr w:type="spellStart"/>
-      <w:r>
-        <w:rPr>
-          <w:rFonts w:ascii="Calibri" w:hAnsi="Calibri" w:cs="Calibri"/>
-          <w:color w:val="000000"/>
-        </w:rPr>
-        <w:t>Selenium</w:t>
-      </w:r>
-      <w:proofErr w:type="spellEnd"/>
-      <w:r>
-        <w:rPr>
-          <w:rFonts w:ascii="Calibri" w:hAnsi="Calibri" w:cs="Calibri"/>
-          <w:color w:val="000000"/>
-        </w:rPr>
-        <w:t xml:space="preserve"> y </w:t>
-      </w:r>
-      <w:proofErr w:type="spellStart"/>
-      <w:r>
-        <w:rPr>
-          <w:rFonts w:ascii="Calibri" w:hAnsi="Calibri" w:cs="Calibri"/>
-          <w:color w:val="000000"/>
-        </w:rPr>
-        <w:t>Espresso</w:t>
-      </w:r>
-      <w:proofErr w:type="spellEnd"/>
-      <w:r>
-        <w:rPr>
-          <w:rFonts w:ascii="Calibri" w:hAnsi="Calibri" w:cs="Calibri"/>
-          <w:color w:val="000000"/>
-        </w:rPr>
-        <w:t>.</w:t>
-      </w:r>
     </w:p>
     <w:sectPr>
       <w:pgSz w:w="11906" w:h="16838"/>
@@ -4969,7 +5030,7 @@
 </file>
 
 <file path=customXml/itemProps1.xml><?xml version="1.0" encoding="utf-8"?>
-<ds:datastoreItem xmlns:ds="http://schemas.openxmlformats.org/officeDocument/2006/customXml" ds:itemID="{C1BB858E-E049-471F-8F1A-919AFE195344}">
+<ds:datastoreItem xmlns:ds="http://schemas.openxmlformats.org/officeDocument/2006/customXml" ds:itemID="{98AFF905-56DB-4BDA-94B8-2E5C3CC448AB}">
   <ds:schemaRefs>
     <ds:schemaRef ds:uri="http://schemas.openxmlformats.org/officeDocument/2006/bibliography"/>
   </ds:schemaRefs>

</xml_diff>

<commit_message>
Añadido división de trabajo
</commit_message>
<xml_diff>
--- a/fichero 2.docx
+++ b/fichero 2.docx
@@ -3304,9 +3304,117 @@
         <w:t>.</w:t>
       </w:r>
     </w:p>
-    <w:p>
+    <w:p/>
+    <w:p>
+      <w:r>
+        <w:br w:type="page"/>
+      </w:r>
+    </w:p>
+    <w:p>
+      <w:pPr>
+        <w:pStyle w:val="Ttulo3"/>
+      </w:pPr>
+      <w:r>
+        <w:lastRenderedPageBreak/>
+        <w:t>3.2.4. Calendario del proyecto y división del trabajo</w:t>
+      </w:r>
+    </w:p>
+    <w:p/>
+    <w:p>
+      <w:r>
+        <w:t>El reparto del trabajo se ha hecho de la siguiente forma:</w:t>
+      </w:r>
+    </w:p>
+    <w:p>
+      <w:pPr>
+        <w:autoSpaceDE w:val="0"/>
+        <w:autoSpaceDN w:val="0"/>
+        <w:adjustRightInd w:val="0"/>
+        <w:spacing w:after="30" w:line="240" w:lineRule="auto"/>
+      </w:pPr>
+      <w:r>
+        <w:t xml:space="preserve">En el apartado de análisis de requisitos han participado todos los miembros del equipo, aunque principalmente </w:t>
+      </w:r>
+      <w:r>
+        <w:rPr>
+          <w:rFonts w:ascii="Calibri" w:hAnsi="Calibri" w:cs="Calibri"/>
+          <w:color w:val="000000"/>
+        </w:rPr>
+        <w:t>Fernando Landa</w:t>
+      </w:r>
+      <w:r>
+        <w:t xml:space="preserve"> ya que era el encargado de la documentación no técnica.</w:t>
+      </w:r>
+    </w:p>
+    <w:p>
+      <w:pPr>
+        <w:autoSpaceDE w:val="0"/>
+        <w:autoSpaceDN w:val="0"/>
+        <w:adjustRightInd w:val="0"/>
+        <w:spacing w:after="30" w:line="240" w:lineRule="auto"/>
+        <w:rPr>
+          <w:rFonts w:ascii="Calibri" w:hAnsi="Calibri" w:cs="Calibri"/>
+          <w:color w:val="000000"/>
+        </w:rPr>
+      </w:pPr>
+      <w:r>
+        <w:t xml:space="preserve">Con el apartado de mapa de navegación ocurre lo mismo que con el apartado anterior, aunque además de Fernando como encargado de la documentación y participante en el grupo de Android también ha intervenido fuertemente </w:t>
+      </w:r>
+      <w:r>
+        <w:rPr>
+          <w:rFonts w:ascii="Calibri" w:hAnsi="Calibri" w:cs="Calibri"/>
+          <w:color w:val="000000"/>
+        </w:rPr>
+        <w:t>Sofía Pérez</w:t>
+      </w:r>
+      <w:r>
+        <w:rPr>
+          <w:rFonts w:ascii="Calibri" w:hAnsi="Calibri" w:cs="Calibri"/>
+          <w:color w:val="000000"/>
+        </w:rPr>
+        <w:t xml:space="preserve"> como integrante del grupo web.</w:t>
+      </w:r>
+    </w:p>
+    <w:p>
+      <w:pPr>
+        <w:autoSpaceDE w:val="0"/>
+        <w:autoSpaceDN w:val="0"/>
+        <w:adjustRightInd w:val="0"/>
+        <w:spacing w:after="30" w:line="240" w:lineRule="auto"/>
+      </w:pPr>
+      <w:r>
+        <w:t>La creación de la base de datos ha sido realizada por el grupo encargado de este propósito.</w:t>
+      </w:r>
+    </w:p>
+    <w:p>
+      <w:pPr>
+        <w:autoSpaceDE w:val="0"/>
+        <w:autoSpaceDN w:val="0"/>
+        <w:adjustRightInd w:val="0"/>
+        <w:spacing w:after="30" w:line="240" w:lineRule="auto"/>
+      </w:pPr>
+      <w:r>
+        <w:t>Lo mismo ocurre con el apartado web y Android, realizado por los respectivos grupos.</w:t>
+      </w:r>
+    </w:p>
+    <w:p>
+      <w:pPr>
+        <w:autoSpaceDE w:val="0"/>
+        <w:autoSpaceDN w:val="0"/>
+        <w:adjustRightInd w:val="0"/>
+        <w:spacing w:after="30" w:line="240" w:lineRule="auto"/>
+      </w:pPr>
+      <w:r>
+        <w:t>Por último</w:t>
+      </w:r>
+      <w:r>
+        <w:t>,</w:t>
+      </w:r>
       <w:bookmarkStart w:id="9" w:name="_GoBack"/>
       <w:bookmarkEnd w:id="9"/>
+      <w:r>
+        <w:t xml:space="preserve"> cada grupo se ha encargado de realizar las pruebas de su parte del proyecto, y además un miembro de cada grupo (Fernando en el caso Android y Sofía en el caso web) han supervisado las pruebas con personas ajenas al proyecto.</w:t>
+      </w:r>
     </w:p>
     <w:sectPr>
       <w:pgSz w:w="11906" w:h="16838"/>
@@ -5030,7 +5138,7 @@
 </file>
 
 <file path=customXml/itemProps1.xml><?xml version="1.0" encoding="utf-8"?>
-<ds:datastoreItem xmlns:ds="http://schemas.openxmlformats.org/officeDocument/2006/customXml" ds:itemID="{98AFF905-56DB-4BDA-94B8-2E5C3CC448AB}">
+<ds:datastoreItem xmlns:ds="http://schemas.openxmlformats.org/officeDocument/2006/customXml" ds:itemID="{60655A58-B8D6-4F0F-8164-CCD0C14E4925}">
   <ds:schemaRefs>
     <ds:schemaRef ds:uri="http://schemas.openxmlformats.org/officeDocument/2006/bibliography"/>
   </ds:schemaRefs>

</xml_diff>